<commit_message>
memperbaiki tabel NKO Cetak permohonan SK ST Penilaian Menambah Capaian Minimaze
</commit_message>
<xml_diff>
--- a/public/docxTemplate/PenyampaianJadwalPenilaian.docx
+++ b/public/docxTemplate/PenyampaianJadwalPenilaian.docx
@@ -92,12 +92,14 @@
                 <w:rFonts w:ascii="Arial" w:eastAsia="Arial" w:hAnsi="Arial"/>
               </w:rPr>
             </w:pPr>
+            <w:proofErr w:type="spellStart"/>
             <w:r>
               <w:rPr>
                 <w:rFonts w:ascii="Arial" w:eastAsia="Arial" w:hAnsi="Arial"/>
               </w:rPr>
               <w:t>Yth</w:t>
             </w:r>
+            <w:proofErr w:type="spellEnd"/>
           </w:p>
         </w:tc>
         <w:tc>
@@ -669,7 +671,35 @@
         <w:rPr>
           <w:rFonts w:ascii="Arial" w:eastAsia="Arial" w:hAnsi="Arial" w:cs="Arial"/>
         </w:rPr>
-        <w:t>Nomor ${nomorSurat} tanggal ${tanggalSurat} hal ${hal}, dengan ini kami sampaikan hal-hal sebagai berikut</w:t>
+        <w:t>Nomor ${</w:t>
+      </w:r>
+      <w:proofErr w:type="spellStart"/>
+      <w:r>
+        <w:rPr>
+          <w:rFonts w:ascii="Arial" w:eastAsia="Arial" w:hAnsi="Arial" w:cs="Arial"/>
+        </w:rPr>
+        <w:t>nomorSurat</w:t>
+      </w:r>
+      <w:proofErr w:type="spellEnd"/>
+      <w:r>
+        <w:rPr>
+          <w:rFonts w:ascii="Arial" w:eastAsia="Arial" w:hAnsi="Arial" w:cs="Arial"/>
+        </w:rPr>
+        <w:t>} tanggal ${</w:t>
+      </w:r>
+      <w:proofErr w:type="spellStart"/>
+      <w:r>
+        <w:rPr>
+          <w:rFonts w:ascii="Arial" w:eastAsia="Arial" w:hAnsi="Arial" w:cs="Arial"/>
+        </w:rPr>
+        <w:t>tanggalSurat</w:t>
+      </w:r>
+      <w:proofErr w:type="spellEnd"/>
+      <w:r>
+        <w:rPr>
+          <w:rFonts w:ascii="Arial" w:eastAsia="Arial" w:hAnsi="Arial" w:cs="Arial"/>
+        </w:rPr>
+        <w:t>} hal ${hal}, dengan ini kami sampaikan hal-hal sebagai berikut</w:t>
       </w:r>
       <w:r>
         <w:rPr>
@@ -696,7 +726,35 @@
         <w:rPr>
           <w:rFonts w:ascii="Arial" w:eastAsia="Arial" w:hAnsi="Arial" w:cs="Arial"/>
         </w:rPr>
-        <w:t>Berdasarkan hasil verifikasi berkas permohonan penilaian dalam rangka Pemindahtanganan, dokumen permohonan telah memadai. Dan guna memperoleh nilai wajar terkini yang akuntabel, perlu kiranya terlebih dahulu dilakukan survei lapangan dengan peninjauan langsung oleh Penilai Pemerintah pada KPKNL</w:t>
+        <w:t xml:space="preserve">Berdasarkan hasil verifikasi berkas permohonan penilaian dalam rangka </w:t>
+      </w:r>
+      <w:proofErr w:type="spellStart"/>
+      <w:r>
+        <w:rPr>
+          <w:rFonts w:ascii="Arial" w:eastAsia="Arial" w:hAnsi="Arial" w:cs="Arial"/>
+        </w:rPr>
+        <w:t>Pemindahtanganan</w:t>
+      </w:r>
+      <w:proofErr w:type="spellEnd"/>
+      <w:r>
+        <w:rPr>
+          <w:rFonts w:ascii="Arial" w:eastAsia="Arial" w:hAnsi="Arial" w:cs="Arial"/>
+        </w:rPr>
+        <w:t xml:space="preserve">, dokumen permohonan telah memadai. Dan guna memperoleh nilai wajar terkini yang </w:t>
+      </w:r>
+      <w:proofErr w:type="spellStart"/>
+      <w:r>
+        <w:rPr>
+          <w:rFonts w:ascii="Arial" w:eastAsia="Arial" w:hAnsi="Arial" w:cs="Arial"/>
+        </w:rPr>
+        <w:t>akuntabel</w:t>
+      </w:r>
+      <w:proofErr w:type="spellEnd"/>
+      <w:r>
+        <w:rPr>
+          <w:rFonts w:ascii="Arial" w:eastAsia="Arial" w:hAnsi="Arial" w:cs="Arial"/>
+        </w:rPr>
+        <w:t>, perlu kiranya terlebih dahulu dilakukan survei lapangan dengan peninjauan langsung oleh Penilai Pemerintah pada KPKNL</w:t>
       </w:r>
       <w:r>
         <w:rPr>
@@ -736,7 +794,21 @@
         <w:rPr>
           <w:rFonts w:ascii="Arial" w:eastAsia="Arial" w:hAnsi="Arial" w:cs="Arial"/>
         </w:rPr>
-        <w:t>${tanggalSurvei}</w:t>
+        <w:t>${</w:t>
+      </w:r>
+      <w:proofErr w:type="spellStart"/>
+      <w:r>
+        <w:rPr>
+          <w:rFonts w:ascii="Arial" w:eastAsia="Arial" w:hAnsi="Arial" w:cs="Arial"/>
+        </w:rPr>
+        <w:t>tanggalSurvei</w:t>
+      </w:r>
+      <w:proofErr w:type="spellEnd"/>
+      <w:r>
+        <w:rPr>
+          <w:rFonts w:ascii="Arial" w:eastAsia="Arial" w:hAnsi="Arial" w:cs="Arial"/>
+        </w:rPr>
+        <w:t>}</w:t>
       </w:r>
       <w:r>
         <w:rPr>
@@ -902,7 +974,21 @@
               <w:rPr>
                 <w:rFonts w:ascii="Arial" w:eastAsia="Arial" w:hAnsi="Arial" w:cs="Arial"/>
               </w:rPr>
-              <w:t>${anggotaTim}</w:t>
+              <w:t>${</w:t>
+            </w:r>
+            <w:proofErr w:type="spellStart"/>
+            <w:r>
+              <w:rPr>
+                <w:rFonts w:ascii="Arial" w:eastAsia="Arial" w:hAnsi="Arial" w:cs="Arial"/>
+              </w:rPr>
+              <w:t>anggotaTim</w:t>
+            </w:r>
+            <w:proofErr w:type="spellEnd"/>
+            <w:r>
+              <w:rPr>
+                <w:rFonts w:ascii="Arial" w:eastAsia="Arial" w:hAnsi="Arial" w:cs="Arial"/>
+              </w:rPr>
+              <w:t>}</w:t>
             </w:r>
             <w:r>
               <w:rPr>
@@ -938,11 +1024,17 @@
             <w:pPr>
               <w:pStyle w:val="ListParagraph"/>
               <w:ind w:left="0"/>
-              <w:jc w:val="both"/>
+              <w:jc w:val="center"/>
               <w:rPr>
                 <w:rFonts w:ascii="Arial" w:eastAsia="Arial" w:hAnsi="Arial" w:cs="Arial"/>
               </w:rPr>
             </w:pPr>
+            <w:r>
+              <w:rPr>
+                <w:rFonts w:ascii="Arial" w:eastAsia="Arial" w:hAnsi="Arial" w:cs="Arial"/>
+              </w:rPr>
+              <w:t>${pangkat}</w:t>
+            </w:r>
           </w:p>
         </w:tc>
         <w:tc>
@@ -953,11 +1045,17 @@
             <w:pPr>
               <w:pStyle w:val="ListParagraph"/>
               <w:ind w:left="0"/>
-              <w:jc w:val="both"/>
+              <w:jc w:val="center"/>
               <w:rPr>
                 <w:rFonts w:ascii="Arial" w:eastAsia="Arial" w:hAnsi="Arial" w:cs="Arial"/>
               </w:rPr>
             </w:pPr>
+            <w:r>
+              <w:rPr>
+                <w:rFonts w:ascii="Arial" w:eastAsia="Arial" w:hAnsi="Arial" w:cs="Arial"/>
+              </w:rPr>
+              <w:t>${jabatan}</w:t>
+            </w:r>
           </w:p>
         </w:tc>
       </w:tr>
@@ -980,7 +1078,21 @@
         <w:rPr>
           <w:rFonts w:ascii="Arial" w:hAnsi="Arial" w:cs="Arial"/>
         </w:rPr>
-        <w:t xml:space="preserve">Selanjutnya, apabila Bapak tidak berpendapat lain, mohon kiranya agar jadwal pelaksanaan ini dapat di disposisi kepada Kepala Seksi Pengelolaan Kekayaan Negara guna menjadi bagian yang tidak terpisahkan pada rangkaian berkas permohonan pemindahtanganan BMN yang disampaikan oleh Satuan Kerja </w:t>
+        <w:t xml:space="preserve">Selanjutnya, apabila Bapak tidak berpendapat lain, mohon kiranya agar jadwal pelaksanaan ini dapat di disposisi kepada Kepala Seksi Pengelolaan Kekayaan Negara guna menjadi bagian yang tidak terpisahkan pada rangkaian berkas permohonan </w:t>
+      </w:r>
+      <w:proofErr w:type="spellStart"/>
+      <w:r>
+        <w:rPr>
+          <w:rFonts w:ascii="Arial" w:hAnsi="Arial" w:cs="Arial"/>
+        </w:rPr>
+        <w:t>pemindahtanganan</w:t>
+      </w:r>
+      <w:proofErr w:type="spellEnd"/>
+      <w:r>
+        <w:rPr>
+          <w:rFonts w:ascii="Arial" w:hAnsi="Arial" w:cs="Arial"/>
+        </w:rPr>
+        <w:t xml:space="preserve"> BMN yang disampaikan oleh Satuan Kerja </w:t>
       </w:r>
       <w:r>
         <w:rPr>

</xml_diff>